<commit_message>
updated jupyter notebook code
</commit_message>
<xml_diff>
--- a/Project_4_Group_1_proposal.docx
+++ b/Project_4_Group_1_proposal.docx
@@ -12,6 +12,7 @@
           <w:bCs/>
         </w:rPr>
       </w:pPr>
+      <w:proofErr w:type="spellStart"/>
       <w:r>
         <w:rPr>
           <w:rFonts w:ascii="Calibri" w:hAnsi="Calibri" w:cs="Calibri"/>
@@ -19,7 +20,26 @@
           <w:bCs/>
           <w:u w:val="single"/>
         </w:rPr>
-        <w:t>Team Members:</w:t>
+        <w:t>Pre</w:t>
+      </w:r>
+      <w:r>
+        <w:rPr>
+          <w:rFonts w:ascii="Calibri" w:hAnsi="Calibri" w:cs="Calibri"/>
+          <w:b/>
+          <w:bCs/>
+          <w:u w:val="single"/>
+        </w:rPr>
+        <w:t>Team</w:t>
+      </w:r>
+      <w:proofErr w:type="spellEnd"/>
+      <w:r>
+        <w:rPr>
+          <w:rFonts w:ascii="Calibri" w:hAnsi="Calibri" w:cs="Calibri"/>
+          <w:b/>
+          <w:bCs/>
+          <w:u w:val="single"/>
+        </w:rPr>
+        <w:t xml:space="preserve"> Members:</w:t>
       </w:r>
       <w:r>
         <w:rPr>
@@ -505,12 +525,14 @@
         </w:rPr>
         <w:t xml:space="preserve"> - </w:t>
       </w:r>
+      <w:proofErr w:type="gramStart"/>
       <w:r>
         <w:rPr>
           <w:rFonts w:ascii="Calibri" w:hAnsi="Calibri" w:cs="Calibri"/>
         </w:rPr>
         <w:t>Matt</w:t>
       </w:r>
+      <w:proofErr w:type="gramEnd"/>
     </w:p>
     <w:p>
       <w:pPr>
@@ -539,8 +561,16 @@
         <w:rPr>
           <w:rFonts w:ascii="Calibri" w:hAnsi="Calibri" w:cs="Calibri"/>
         </w:rPr>
-        <w:t xml:space="preserve"> to clean and format dataset</w:t>
-      </w:r>
+        <w:t xml:space="preserve"> to clean and format </w:t>
+      </w:r>
+      <w:proofErr w:type="gramStart"/>
+      <w:r>
+        <w:rPr>
+          <w:rFonts w:ascii="Calibri" w:hAnsi="Calibri" w:cs="Calibri"/>
+        </w:rPr>
+        <w:t>dataset</w:t>
+      </w:r>
+      <w:proofErr w:type="gramEnd"/>
     </w:p>
     <w:p>
       <w:pPr>
@@ -557,7 +587,21 @@
         <w:rPr>
           <w:rFonts w:ascii="Calibri" w:hAnsi="Calibri" w:cs="Calibri"/>
         </w:rPr>
-        <w:t>Inspect dataset in Pandas data frame</w:t>
+        <w:t xml:space="preserve">Inspect dataset in </w:t>
+      </w:r>
+      <w:proofErr w:type="gramStart"/>
+      <w:r>
+        <w:rPr>
+          <w:rFonts w:ascii="Calibri" w:hAnsi="Calibri" w:cs="Calibri"/>
+        </w:rPr>
+        <w:t>Pandas</w:t>
+      </w:r>
+      <w:proofErr w:type="gramEnd"/>
+      <w:r>
+        <w:rPr>
+          <w:rFonts w:ascii="Calibri" w:hAnsi="Calibri" w:cs="Calibri"/>
+        </w:rPr>
+        <w:t xml:space="preserve"> data frame</w:t>
       </w:r>
     </w:p>
     <w:p>
@@ -575,13 +619,27 @@
         <w:rPr>
           <w:rFonts w:ascii="Calibri" w:hAnsi="Calibri" w:cs="Calibri"/>
         </w:rPr>
-        <w:t xml:space="preserve">Machine Learning </w:t>
-      </w:r>
-      <w:r>
-        <w:rPr>
-          <w:rFonts w:ascii="Calibri" w:hAnsi="Calibri" w:cs="Calibri"/>
-        </w:rPr>
-        <w:t xml:space="preserve"> – </w:t>
+        <w:t xml:space="preserve">Machine </w:t>
+      </w:r>
+      <w:proofErr w:type="gramStart"/>
+      <w:r>
+        <w:rPr>
+          <w:rFonts w:ascii="Calibri" w:hAnsi="Calibri" w:cs="Calibri"/>
+        </w:rPr>
+        <w:t xml:space="preserve">Learning </w:t>
+      </w:r>
+      <w:r>
+        <w:rPr>
+          <w:rFonts w:ascii="Calibri" w:hAnsi="Calibri" w:cs="Calibri"/>
+        </w:rPr>
+        <w:t xml:space="preserve"> –</w:t>
+      </w:r>
+      <w:proofErr w:type="gramEnd"/>
+      <w:r>
+        <w:rPr>
+          <w:rFonts w:ascii="Calibri" w:hAnsi="Calibri" w:cs="Calibri"/>
+        </w:rPr>
+        <w:t xml:space="preserve"> </w:t>
       </w:r>
       <w:r>
         <w:rPr>
@@ -611,8 +669,16 @@
         <w:rPr>
           <w:rFonts w:ascii="Calibri" w:hAnsi="Calibri" w:cs="Calibri"/>
         </w:rPr>
-        <w:t xml:space="preserve"> using Python</w:t>
-      </w:r>
+        <w:t xml:space="preserve"> using </w:t>
+      </w:r>
+      <w:proofErr w:type="gramStart"/>
+      <w:r>
+        <w:rPr>
+          <w:rFonts w:ascii="Calibri" w:hAnsi="Calibri" w:cs="Calibri"/>
+        </w:rPr>
+        <w:t>Python</w:t>
+      </w:r>
+      <w:proofErr w:type="gramEnd"/>
     </w:p>
     <w:p>
       <w:pPr>
@@ -683,7 +749,13 @@
         <w:rPr>
           <w:rFonts w:ascii="Calibri" w:hAnsi="Calibri" w:cs="Calibri"/>
         </w:rPr>
-        <w:t xml:space="preserve"> – Emily </w:t>
+        <w:t xml:space="preserve"> – </w:t>
+      </w:r>
+      <w:r>
+        <w:rPr>
+          <w:rFonts w:ascii="Calibri" w:hAnsi="Calibri" w:cs="Calibri"/>
+        </w:rPr>
+        <w:t>All</w:t>
       </w:r>
     </w:p>
     <w:p>
@@ -719,8 +791,16 @@
         <w:rPr>
           <w:rFonts w:ascii="Calibri" w:hAnsi="Calibri" w:cs="Calibri"/>
         </w:rPr>
-        <w:t>Instructions on how to use and interact with the project</w:t>
-      </w:r>
+        <w:t xml:space="preserve">Instructions on how to use and interact with the </w:t>
+      </w:r>
+      <w:proofErr w:type="gramStart"/>
+      <w:r>
+        <w:rPr>
+          <w:rFonts w:ascii="Calibri" w:hAnsi="Calibri" w:cs="Calibri"/>
+        </w:rPr>
+        <w:t>project</w:t>
+      </w:r>
+      <w:proofErr w:type="gramEnd"/>
     </w:p>
     <w:p>
       <w:pPr>
@@ -755,8 +835,16 @@
         <w:rPr>
           <w:rFonts w:ascii="Calibri" w:hAnsi="Calibri" w:cs="Calibri"/>
         </w:rPr>
-        <w:t>References for any code used that is not your own</w:t>
-      </w:r>
+        <w:t xml:space="preserve">References for any code used that is not your </w:t>
+      </w:r>
+      <w:proofErr w:type="gramStart"/>
+      <w:r>
+        <w:rPr>
+          <w:rFonts w:ascii="Calibri" w:hAnsi="Calibri" w:cs="Calibri"/>
+        </w:rPr>
+        <w:t>own</w:t>
+      </w:r>
+      <w:proofErr w:type="gramEnd"/>
     </w:p>
     <w:p>
       <w:pPr>

</xml_diff>